<commit_message>
16 maret 2023 sebelum pulang
</commit_message>
<xml_diff>
--- a/2021 DEBI TOMIKA/III. SISTEM INFORMASI DAN MULTIMEDIA/III.A. Sistem Informasi/5. III.A.3. Melakukan Studi Kelayakan SICAKEP.docx
+++ b/2021 DEBI TOMIKA/III. SISTEM INFORMASI DAN MULTIMEDIA/III.A. Sistem Informasi/5. III.A.3. Melakukan Studi Kelayakan SICAKEP.docx
@@ -9521,14 +9521,42 @@
           <w:sz w:val="24"/>
           <w:szCs w:val="24"/>
         </w:rPr>
-        <w:t xml:space="preserve"> dengan skor 93. Oleh karena itu, diperoleh solusi</w:t>
-      </w:r>
-      <w:r>
-        <w:rPr>
-          <w:sz w:val="24"/>
-          <w:szCs w:val="24"/>
-        </w:rPr>
-        <w:t xml:space="preserve"> yaitu </w:t>
+        <w:t xml:space="preserve"> dengan skor 93. Oleh karena itu, </w:t>
+      </w:r>
+      <w:r>
+        <w:rPr>
+          <w:sz w:val="24"/>
+          <w:szCs w:val="24"/>
+        </w:rPr>
+        <w:t>dipilih</w:t>
+      </w:r>
+      <w:r>
+        <w:rPr>
+          <w:sz w:val="24"/>
+          <w:szCs w:val="24"/>
+        </w:rPr>
+        <w:t xml:space="preserve"> solusi</w:t>
+      </w:r>
+      <w:r>
+        <w:rPr>
+          <w:sz w:val="24"/>
+          <w:szCs w:val="24"/>
+        </w:rPr>
+        <w:t xml:space="preserve"> </w:t>
+      </w:r>
+      <w:r>
+        <w:rPr>
+          <w:sz w:val="24"/>
+          <w:szCs w:val="24"/>
+        </w:rPr>
+        <w:t xml:space="preserve">ke-2 </w:t>
+      </w:r>
+      <w:r>
+        <w:rPr>
+          <w:sz w:val="24"/>
+          <w:szCs w:val="24"/>
+        </w:rPr>
+        <w:t xml:space="preserve">yaitu </w:t>
       </w:r>
       <w:r>
         <w:rPr>

</xml_diff>